<commit_message>
Am tratat punctul 9 din proiect.docx - metodologia de dezvoltare folosita.
</commit_message>
<xml_diff>
--- a/Dezvoltare.docx
+++ b/Dezvoltare.docx
@@ -25,6 +25,12 @@
         </w:rPr>
         <w:tab/>
         <w:t xml:space="preserve">Un prim pas, inainte de dezolvatarea efectiva a proiectului, a fost ca membrii echipei sa se pune de acord asupra limbjalului de programare folosit, a mediului de dezvoltare si a unei scheme de dezvoltare ce va fi urmata. Schema (metodologia) aleasa a fost urmatoarea: </w:t>
+      </w:r>
+      <w:r>
+        <w:rPr>
+          <w:lang w:val="ro-RO"/>
+        </w:rPr>
+        <w:t xml:space="preserve"> </w:t>
       </w:r>
     </w:p>
     <w:p>
@@ -907,6 +913,7 @@
   <w:style w:type="character" w:default="1" w:styleId="DefaultParagraphFont">
     <w:name w:val="Default Paragraph Font"/>
     <w:uiPriority w:val="1"/>
+    <w:semiHidden/>
     <w:unhideWhenUsed/>
   </w:style>
   <w:style w:type="table" w:default="1" w:styleId="TableNormal">

</xml_diff>